<commit_message>
Relatorio teste manter Disciplina preenchido
</commit_message>
<xml_diff>
--- a/Documentos/Relatorio de testes- Manter disciplina.docx
+++ b/Documentos/Relatorio de testes- Manter disciplina.docx
@@ -41,8 +41,16 @@
         <w:rPr>
           <w:b/>
         </w:rPr>
-        <w:t>Cenário 1</w:t>
+        <w:t xml:space="preserve">Cenário </w:t>
       </w:r>
+      <w:proofErr w:type="gramStart"/>
+      <w:r>
+        <w:rPr>
+          <w:b/>
+        </w:rPr>
+        <w:t>1</w:t>
+      </w:r>
+      <w:proofErr w:type="gramEnd"/>
     </w:p>
     <w:tbl>
       <w:tblPr>
@@ -156,7 +164,25 @@
                 <w:sz w:val="24"/>
                 <w:szCs w:val="24"/>
               </w:rPr>
-              <w:t>tor na aba “Administrativo”,  seleciona a função “Nova Disciplina</w:t>
+              <w:t>tor na aba “Administrativo”,</w:t>
+            </w:r>
+            <w:proofErr w:type="gramStart"/>
+            <w:r>
+              <w:rPr>
+                <w:rFonts w:cs="Arial"/>
+                <w:sz w:val="24"/>
+                <w:szCs w:val="24"/>
+              </w:rPr>
+              <w:t xml:space="preserve">  </w:t>
+            </w:r>
+            <w:proofErr w:type="gramEnd"/>
+            <w:r>
+              <w:rPr>
+                <w:rFonts w:cs="Arial"/>
+                <w:sz w:val="24"/>
+                <w:szCs w:val="24"/>
+              </w:rPr>
+              <w:t>seleciona a função “Nova Disciplina</w:t>
             </w:r>
           </w:p>
         </w:tc>
@@ -187,7 +213,11 @@
             <w:tcW w:w="1133" w:type="dxa"/>
           </w:tcPr>
           <w:p/>
-          <w:p/>
+          <w:p>
+            <w:r>
+              <w:t>OK</w:t>
+            </w:r>
+          </w:p>
         </w:tc>
       </w:tr>
       <w:tr>
@@ -308,7 +338,11 @@
             <w:tcW w:w="1133" w:type="dxa"/>
           </w:tcPr>
           <w:p/>
-          <w:p/>
+          <w:p>
+            <w:r>
+              <w:t>OK</w:t>
+            </w:r>
+          </w:p>
         </w:tc>
       </w:tr>
       <w:tr>
@@ -389,6 +423,14 @@
               </w:rPr>
               <w:t>“Turma</w:t>
             </w:r>
+            <w:r>
+              <w:rPr>
+                <w:rFonts w:cs="Arial"/>
+                <w:sz w:val="24"/>
+                <w:szCs w:val="24"/>
+              </w:rPr>
+              <w:t>”</w:t>
+            </w:r>
           </w:p>
         </w:tc>
         <w:tc>
@@ -419,6 +461,11 @@
             <w:tcW w:w="1133" w:type="dxa"/>
           </w:tcPr>
           <w:p/>
+          <w:p>
+            <w:r>
+              <w:t>OK</w:t>
+            </w:r>
+          </w:p>
         </w:tc>
       </w:tr>
       <w:tr>
@@ -521,6 +568,11 @@
             <w:tcW w:w="1133" w:type="dxa"/>
           </w:tcPr>
           <w:p/>
+          <w:p>
+            <w:r>
+              <w:t>OK</w:t>
+            </w:r>
+          </w:p>
         </w:tc>
       </w:tr>
       <w:tr>
@@ -607,6 +659,11 @@
             <w:tcW w:w="1133" w:type="dxa"/>
           </w:tcPr>
           <w:p/>
+          <w:p>
+            <w:r>
+              <w:t>OK</w:t>
+            </w:r>
+          </w:p>
         </w:tc>
       </w:tr>
     </w:tbl>
@@ -727,7 +784,25 @@
                 <w:sz w:val="24"/>
                 <w:szCs w:val="24"/>
               </w:rPr>
-              <w:t>ator na aba “Administrativo”,  seleciona a função “Alterar”.</w:t>
+              <w:t>ator na aba “Administrativo”,</w:t>
+            </w:r>
+            <w:proofErr w:type="gramStart"/>
+            <w:r>
+              <w:rPr>
+                <w:rFonts w:cs="Arial"/>
+                <w:sz w:val="24"/>
+                <w:szCs w:val="24"/>
+              </w:rPr>
+              <w:t xml:space="preserve">  </w:t>
+            </w:r>
+            <w:proofErr w:type="gramEnd"/>
+            <w:r>
+              <w:rPr>
+                <w:rFonts w:cs="Arial"/>
+                <w:sz w:val="24"/>
+                <w:szCs w:val="24"/>
+              </w:rPr>
+              <w:t>seleciona a função “Alterar”.</w:t>
             </w:r>
           </w:p>
         </w:tc>
@@ -758,6 +833,11 @@
             <w:tcW w:w="1133" w:type="dxa"/>
           </w:tcPr>
           <w:p/>
+          <w:p>
+            <w:r>
+              <w:t>OK</w:t>
+            </w:r>
+          </w:p>
           <w:p/>
         </w:tc>
       </w:tr>
@@ -895,7 +975,11 @@
             <w:tcW w:w="1133" w:type="dxa"/>
           </w:tcPr>
           <w:p/>
-          <w:p/>
+          <w:p>
+            <w:r>
+              <w:t>OK</w:t>
+            </w:r>
+          </w:p>
         </w:tc>
       </w:tr>
       <w:tr>
@@ -997,6 +1081,14 @@
                 <w:sz w:val="24"/>
                 <w:szCs w:val="24"/>
               </w:rPr>
+              <w:t xml:space="preserve">O </w:t>
+            </w:r>
+            <w:r>
+              <w:rPr>
+                <w:rFonts w:cs="Arial"/>
+                <w:sz w:val="24"/>
+                <w:szCs w:val="24"/>
+              </w:rPr>
               <w:t xml:space="preserve">sistema mantém os dados pendentes para </w:t>
             </w:r>
             <w:r>
@@ -1022,6 +1114,11 @@
             <w:tcW w:w="1133" w:type="dxa"/>
           </w:tcPr>
           <w:p/>
+          <w:p>
+            <w:r>
+              <w:t>OK</w:t>
+            </w:r>
+          </w:p>
         </w:tc>
       </w:tr>
       <w:tr>
@@ -1123,6 +1220,11 @@
           <w:tcPr>
             <w:tcW w:w="1133" w:type="dxa"/>
           </w:tcPr>
+          <w:p>
+            <w:r>
+              <w:t>OK</w:t>
+            </w:r>
+          </w:p>
           <w:p/>
         </w:tc>
       </w:tr>
@@ -1201,7 +1303,11 @@
           <w:tcPr>
             <w:tcW w:w="1133" w:type="dxa"/>
           </w:tcPr>
-          <w:p/>
+          <w:p>
+            <w:r>
+              <w:t>OK</w:t>
+            </w:r>
+          </w:p>
         </w:tc>
       </w:tr>
     </w:tbl>
@@ -1326,7 +1432,33 @@
                 <w:sz w:val="24"/>
                 <w:szCs w:val="24"/>
               </w:rPr>
-              <w:t>ator na aba “Administrativo”,  seleciona a função “Visualizar”.</w:t>
+              <w:t>ator na aba “Administrativo”</w:t>
+            </w:r>
+            <w:proofErr w:type="gramStart"/>
+            <w:r>
+              <w:rPr>
+                <w:rFonts w:cs="Arial"/>
+                <w:sz w:val="24"/>
+                <w:szCs w:val="24"/>
+              </w:rPr>
+              <w:t xml:space="preserve">, </w:t>
+            </w:r>
+            <w:r>
+              <w:rPr>
+                <w:rFonts w:cs="Arial"/>
+                <w:sz w:val="24"/>
+                <w:szCs w:val="24"/>
+              </w:rPr>
+              <w:t>seleciona</w:t>
+            </w:r>
+            <w:proofErr w:type="gramEnd"/>
+            <w:r>
+              <w:rPr>
+                <w:rFonts w:cs="Arial"/>
+                <w:sz w:val="24"/>
+                <w:szCs w:val="24"/>
+              </w:rPr>
+              <w:t xml:space="preserve"> a função “Visualizar”.</w:t>
             </w:r>
           </w:p>
         </w:tc>
@@ -1357,7 +1489,11 @@
             <w:tcW w:w="1133" w:type="dxa"/>
           </w:tcPr>
           <w:p/>
-          <w:p/>
+          <w:p>
+            <w:r>
+              <w:t>OK</w:t>
+            </w:r>
+          </w:p>
         </w:tc>
       </w:tr>
       <w:tr>
@@ -1406,7 +1542,11 @@
             <w:tcW w:w="1133" w:type="dxa"/>
           </w:tcPr>
           <w:p/>
-          <w:p/>
+          <w:p>
+            <w:r>
+              <w:t>OK</w:t>
+            </w:r>
+          </w:p>
         </w:tc>
       </w:tr>
     </w:tbl>
@@ -1530,7 +1670,25 @@
                 <w:sz w:val="24"/>
                 <w:szCs w:val="24"/>
               </w:rPr>
-              <w:t>ator na aba “Administrativo”,  seleciona a função “Excluir”.</w:t>
+              <w:t>ator na aba “Administrativo”,</w:t>
+            </w:r>
+            <w:proofErr w:type="gramStart"/>
+            <w:r>
+              <w:rPr>
+                <w:rFonts w:cs="Arial"/>
+                <w:sz w:val="24"/>
+                <w:szCs w:val="24"/>
+              </w:rPr>
+              <w:t xml:space="preserve">  </w:t>
+            </w:r>
+            <w:proofErr w:type="gramEnd"/>
+            <w:r>
+              <w:rPr>
+                <w:rFonts w:cs="Arial"/>
+                <w:sz w:val="24"/>
+                <w:szCs w:val="24"/>
+              </w:rPr>
+              <w:t>seleciona a função “Excluir”.</w:t>
             </w:r>
           </w:p>
         </w:tc>
@@ -1552,7 +1710,60 @@
                 <w:sz w:val="24"/>
                 <w:szCs w:val="24"/>
               </w:rPr>
-              <w:t xml:space="preserve">O sistema excluir a disciplina selecionada e </w:t>
+              <w:t>O sistema exibe um dialogo solicitando confirmação.</w:t>
+            </w:r>
+          </w:p>
+        </w:tc>
+        <w:tc>
+          <w:tcPr>
+            <w:tcW w:w="1133" w:type="dxa"/>
+          </w:tcPr>
+          <w:p>
+            <w:r>
+              <w:t>OK</w:t>
+            </w:r>
+          </w:p>
+          <w:p/>
+        </w:tc>
+      </w:tr>
+      <w:tr>
+        <w:tc>
+          <w:tcPr>
+            <w:tcW w:w="3779" w:type="dxa"/>
+          </w:tcPr>
+          <w:p>
+            <w:pPr>
+              <w:rPr>
+                <w:rFonts w:cs="Arial"/>
+              </w:rPr>
+            </w:pPr>
+            <w:r>
+              <w:rPr>
+                <w:rFonts w:cs="Arial"/>
+                <w:sz w:val="24"/>
+                <w:szCs w:val="24"/>
+              </w:rPr>
+              <w:t>O ator clica no botão “OK”.</w:t>
+            </w:r>
+          </w:p>
+        </w:tc>
+        <w:tc>
+          <w:tcPr>
+            <w:tcW w:w="3808" w:type="dxa"/>
+          </w:tcPr>
+          <w:p>
+            <w:pPr>
+              <w:rPr>
+                <w:rFonts w:cs="Arial"/>
+              </w:rPr>
+            </w:pPr>
+            <w:r>
+              <w:rPr>
+                <w:rFonts w:cs="Arial"/>
+                <w:sz w:val="24"/>
+                <w:szCs w:val="24"/>
+              </w:rPr>
+              <w:t xml:space="preserve">O sistema exclui a disciplina selecionada e </w:t>
             </w:r>
             <w:r>
               <w:rPr>
@@ -1568,8 +1779,18 @@
                 <w:sz w:val="24"/>
                 <w:szCs w:val="24"/>
               </w:rPr>
-              <w:t>Disciplina deletada</w:t>
-            </w:r>
+              <w:t xml:space="preserve">Disciplina </w:t>
+            </w:r>
+            <w:proofErr w:type="gramStart"/>
+            <w:r>
+              <w:rPr>
+                <w:rFonts w:cs="Arial"/>
+                <w:sz w:val="24"/>
+                <w:szCs w:val="24"/>
+              </w:rPr>
+              <w:t>deletada</w:t>
+            </w:r>
+            <w:proofErr w:type="gramEnd"/>
             <w:r>
               <w:rPr>
                 <w:rFonts w:cs="Arial"/>
@@ -1592,8 +1813,518 @@
           <w:tcPr>
             <w:tcW w:w="1133" w:type="dxa"/>
           </w:tcPr>
+          <w:p>
+            <w:r>
+              <w:t>OK</w:t>
+            </w:r>
+          </w:p>
+        </w:tc>
+      </w:tr>
+    </w:tbl>
+    <w:p/>
+    <w:p/>
+    <w:p/>
+    <w:p/>
+    <w:p/>
+    <w:p/>
+    <w:p/>
+    <w:p/>
+    <w:p/>
+    <w:p/>
+    <w:p/>
+    <w:p/>
+    <w:p/>
+    <w:p/>
+    <w:p/>
+    <w:p/>
+    <w:p/>
+    <w:p/>
+    <w:p/>
+    <w:p/>
+    <w:p/>
+    <w:p/>
+    <w:p/>
+    <w:p/>
+    <w:p/>
+    <w:tbl>
+      <w:tblPr>
+        <w:tblStyle w:val="Tabelacomgrade"/>
+        <w:tblW w:w="0" w:type="auto"/>
+        <w:tblLook w:val="04A0"/>
+      </w:tblPr>
+      <w:tblGrid>
+        <w:gridCol w:w="3779"/>
+        <w:gridCol w:w="3808"/>
+        <w:gridCol w:w="1133"/>
+      </w:tblGrid>
+      <w:tr>
+        <w:tc>
+          <w:tcPr>
+            <w:tcW w:w="3779" w:type="dxa"/>
+          </w:tcPr>
+          <w:p>
+            <w:pPr>
+              <w:jc w:val="center"/>
+              <w:rPr>
+                <w:rFonts w:cs="Arial"/>
+                <w:b/>
+              </w:rPr>
+            </w:pPr>
+            <w:r>
+              <w:rPr>
+                <w:rFonts w:cs="Arial"/>
+                <w:b/>
+              </w:rPr>
+              <w:lastRenderedPageBreak/>
+              <w:t>AÇÃO</w:t>
+            </w:r>
+          </w:p>
+        </w:tc>
+        <w:tc>
+          <w:tcPr>
+            <w:tcW w:w="3808" w:type="dxa"/>
+          </w:tcPr>
+          <w:p>
+            <w:pPr>
+              <w:jc w:val="center"/>
+              <w:rPr>
+                <w:rFonts w:cs="Arial"/>
+                <w:b/>
+              </w:rPr>
+            </w:pPr>
+            <w:r>
+              <w:rPr>
+                <w:rFonts w:cs="Arial"/>
+                <w:b/>
+              </w:rPr>
+              <w:t>RETORNO ESPERADO</w:t>
+            </w:r>
+          </w:p>
+        </w:tc>
+        <w:tc>
+          <w:tcPr>
+            <w:tcW w:w="1133" w:type="dxa"/>
+          </w:tcPr>
+          <w:p>
+            <w:pPr>
+              <w:jc w:val="center"/>
+              <w:rPr>
+                <w:b/>
+              </w:rPr>
+            </w:pPr>
+            <w:r>
+              <w:rPr>
+                <w:b/>
+              </w:rPr>
+              <w:t>ESTADO</w:t>
+            </w:r>
+          </w:p>
+        </w:tc>
+      </w:tr>
+      <w:tr>
+        <w:tc>
+          <w:tcPr>
+            <w:tcW w:w="3779" w:type="dxa"/>
+          </w:tcPr>
+          <w:p>
+            <w:pPr>
+              <w:rPr>
+                <w:rFonts w:cs="Arial"/>
+                <w:sz w:val="24"/>
+                <w:szCs w:val="24"/>
+              </w:rPr>
+            </w:pPr>
+            <w:r>
+              <w:rPr>
+                <w:rFonts w:cs="Arial"/>
+                <w:sz w:val="24"/>
+                <w:szCs w:val="24"/>
+              </w:rPr>
+              <w:t>O</w:t>
+            </w:r>
+            <w:r>
+              <w:rPr>
+                <w:rFonts w:cs="Arial"/>
+                <w:sz w:val="24"/>
+                <w:szCs w:val="24"/>
+              </w:rPr>
+              <w:t xml:space="preserve"> </w:t>
+            </w:r>
+            <w:r>
+              <w:rPr>
+                <w:rFonts w:cs="Arial"/>
+                <w:sz w:val="24"/>
+                <w:szCs w:val="24"/>
+              </w:rPr>
+              <w:t>ator na aba “Administrativo”,</w:t>
+            </w:r>
+            <w:proofErr w:type="gramStart"/>
+            <w:r>
+              <w:rPr>
+                <w:rFonts w:cs="Arial"/>
+                <w:sz w:val="24"/>
+                <w:szCs w:val="24"/>
+              </w:rPr>
+              <w:t xml:space="preserve">  </w:t>
+            </w:r>
+            <w:proofErr w:type="gramEnd"/>
+            <w:r>
+              <w:rPr>
+                <w:rFonts w:cs="Arial"/>
+                <w:sz w:val="24"/>
+                <w:szCs w:val="24"/>
+              </w:rPr>
+              <w:t>seleciona a função “Excluir”.</w:t>
+            </w:r>
+          </w:p>
+        </w:tc>
+        <w:tc>
+          <w:tcPr>
+            <w:tcW w:w="3808" w:type="dxa"/>
+          </w:tcPr>
+          <w:p>
+            <w:pPr>
+              <w:rPr>
+                <w:rFonts w:cs="Arial"/>
+                <w:sz w:val="24"/>
+                <w:szCs w:val="24"/>
+              </w:rPr>
+            </w:pPr>
+            <w:r>
+              <w:rPr>
+                <w:rFonts w:cs="Arial"/>
+                <w:sz w:val="24"/>
+                <w:szCs w:val="24"/>
+              </w:rPr>
+              <w:t>O sistema exibe um dialogo solicitando confirmação.</w:t>
+            </w:r>
+          </w:p>
+        </w:tc>
+        <w:tc>
+          <w:tcPr>
+            <w:tcW w:w="1133" w:type="dxa"/>
+          </w:tcPr>
           <w:p/>
+          <w:p>
+            <w:r>
+              <w:t>OK</w:t>
+            </w:r>
+          </w:p>
+        </w:tc>
+      </w:tr>
+      <w:tr>
+        <w:tc>
+          <w:tcPr>
+            <w:tcW w:w="3779" w:type="dxa"/>
+          </w:tcPr>
+          <w:p>
+            <w:pPr>
+              <w:rPr>
+                <w:rFonts w:cs="Arial"/>
+              </w:rPr>
+            </w:pPr>
+            <w:r>
+              <w:rPr>
+                <w:rFonts w:cs="Arial"/>
+                <w:sz w:val="24"/>
+                <w:szCs w:val="24"/>
+              </w:rPr>
+              <w:t>O ator clica no botão “Cancelar”.</w:t>
+            </w:r>
+          </w:p>
+        </w:tc>
+        <w:tc>
+          <w:tcPr>
+            <w:tcW w:w="3808" w:type="dxa"/>
+          </w:tcPr>
+          <w:p>
+            <w:pPr>
+              <w:rPr>
+                <w:rFonts w:cs="Arial"/>
+              </w:rPr>
+            </w:pPr>
+            <w:r>
+              <w:rPr>
+                <w:rFonts w:cs="Arial"/>
+                <w:sz w:val="24"/>
+                <w:szCs w:val="24"/>
+              </w:rPr>
+              <w:t>O sistema cancela a exclusão da disciplina selecionada</w:t>
+            </w:r>
+            <w:r>
+              <w:rPr>
+                <w:rFonts w:cs="Arial"/>
+                <w:sz w:val="24"/>
+                <w:szCs w:val="24"/>
+              </w:rPr>
+              <w:t xml:space="preserve"> e permanece na </w:t>
+            </w:r>
+            <w:r>
+              <w:rPr>
+                <w:rFonts w:cs="Arial"/>
+                <w:sz w:val="24"/>
+                <w:szCs w:val="24"/>
+              </w:rPr>
+              <w:t>página</w:t>
+            </w:r>
+            <w:r>
+              <w:rPr>
+                <w:rFonts w:cs="Arial"/>
+                <w:sz w:val="24"/>
+                <w:szCs w:val="24"/>
+              </w:rPr>
+              <w:t>.</w:t>
+            </w:r>
+          </w:p>
+        </w:tc>
+        <w:tc>
+          <w:tcPr>
+            <w:tcW w:w="1133" w:type="dxa"/>
+          </w:tcPr>
+          <w:p>
+            <w:r>
+              <w:t>OK</w:t>
+            </w:r>
+          </w:p>
+        </w:tc>
+      </w:tr>
+    </w:tbl>
+    <w:p>
+      <w:pPr>
+        <w:spacing w:after="160" w:line="259" w:lineRule="auto"/>
+        <w:jc w:val="left"/>
+      </w:pPr>
+      <w:r>
+        <w:br w:type="page"/>
+      </w:r>
+    </w:p>
+    <w:tbl>
+      <w:tblPr>
+        <w:tblStyle w:val="Tabelacomgrade"/>
+        <w:tblW w:w="0" w:type="auto"/>
+        <w:tblLook w:val="04A0"/>
+      </w:tblPr>
+      <w:tblGrid>
+        <w:gridCol w:w="3779"/>
+        <w:gridCol w:w="3808"/>
+        <w:gridCol w:w="1133"/>
+      </w:tblGrid>
+      <w:tr>
+        <w:tc>
+          <w:tcPr>
+            <w:tcW w:w="3779" w:type="dxa"/>
+          </w:tcPr>
+          <w:p>
+            <w:pPr>
+              <w:jc w:val="center"/>
+              <w:rPr>
+                <w:rFonts w:cs="Arial"/>
+                <w:b/>
+              </w:rPr>
+            </w:pPr>
+            <w:r>
+              <w:rPr>
+                <w:rFonts w:cs="Arial"/>
+                <w:b/>
+              </w:rPr>
+              <w:lastRenderedPageBreak/>
+              <w:t>AÇÃO</w:t>
+            </w:r>
+          </w:p>
+        </w:tc>
+        <w:tc>
+          <w:tcPr>
+            <w:tcW w:w="3808" w:type="dxa"/>
+          </w:tcPr>
+          <w:p>
+            <w:pPr>
+              <w:jc w:val="center"/>
+              <w:rPr>
+                <w:rFonts w:cs="Arial"/>
+                <w:b/>
+              </w:rPr>
+            </w:pPr>
+            <w:r>
+              <w:rPr>
+                <w:rFonts w:cs="Arial"/>
+                <w:b/>
+              </w:rPr>
+              <w:t>RETORNO ESPERADO</w:t>
+            </w:r>
+          </w:p>
+        </w:tc>
+        <w:tc>
+          <w:tcPr>
+            <w:tcW w:w="1133" w:type="dxa"/>
+          </w:tcPr>
+          <w:p>
+            <w:pPr>
+              <w:jc w:val="center"/>
+              <w:rPr>
+                <w:b/>
+              </w:rPr>
+            </w:pPr>
+            <w:r>
+              <w:rPr>
+                <w:b/>
+              </w:rPr>
+              <w:t>ESTADO</w:t>
+            </w:r>
+          </w:p>
+        </w:tc>
+      </w:tr>
+      <w:tr>
+        <w:tc>
+          <w:tcPr>
+            <w:tcW w:w="3779" w:type="dxa"/>
+          </w:tcPr>
+          <w:p>
+            <w:pPr>
+              <w:rPr>
+                <w:rFonts w:cs="Arial"/>
+                <w:sz w:val="24"/>
+                <w:szCs w:val="24"/>
+              </w:rPr>
+            </w:pPr>
+            <w:r>
+              <w:rPr>
+                <w:rFonts w:cs="Arial"/>
+                <w:sz w:val="24"/>
+                <w:szCs w:val="24"/>
+              </w:rPr>
+              <w:t>O ator não preenche os campos e clica no botão “Salvar”.</w:t>
+            </w:r>
+          </w:p>
+          <w:p>
+            <w:pPr>
+              <w:rPr>
+                <w:rFonts w:cs="Arial"/>
+                <w:sz w:val="24"/>
+                <w:szCs w:val="24"/>
+              </w:rPr>
+            </w:pPr>
+          </w:p>
+        </w:tc>
+        <w:tc>
+          <w:tcPr>
+            <w:tcW w:w="3808" w:type="dxa"/>
+          </w:tcPr>
+          <w:p>
+            <w:pPr>
+              <w:rPr>
+                <w:rFonts w:cs="Arial"/>
+                <w:sz w:val="24"/>
+                <w:szCs w:val="24"/>
+              </w:rPr>
+            </w:pPr>
+            <w:r>
+              <w:rPr>
+                <w:rFonts w:cs="Arial"/>
+                <w:sz w:val="24"/>
+                <w:szCs w:val="24"/>
+              </w:rPr>
+              <w:t>O</w:t>
+            </w:r>
+            <w:r>
+              <w:rPr>
+                <w:rFonts w:cs="Arial"/>
+                <w:sz w:val="24"/>
+                <w:szCs w:val="24"/>
+              </w:rPr>
+              <w:t xml:space="preserve"> sistema </w:t>
+            </w:r>
+            <w:r>
+              <w:rPr>
+                <w:rFonts w:cs="Arial"/>
+                <w:sz w:val="24"/>
+                <w:szCs w:val="24"/>
+              </w:rPr>
+              <w:t>mostra a mensagem “</w:t>
+            </w:r>
+            <w:r>
+              <w:rPr>
+                <w:rFonts w:cs="Arial"/>
+                <w:sz w:val="24"/>
+                <w:szCs w:val="24"/>
+              </w:rPr>
+              <w:t>Erro!</w:t>
+            </w:r>
+            <w:r>
+              <w:rPr>
+                <w:rFonts w:cs="Arial"/>
+                <w:sz w:val="24"/>
+                <w:szCs w:val="24"/>
+              </w:rPr>
+              <w:t xml:space="preserve"> Houve um erro ao cadastrar disciplina</w:t>
+            </w:r>
+            <w:r>
+              <w:rPr>
+                <w:rFonts w:cs="Arial"/>
+                <w:sz w:val="24"/>
+                <w:szCs w:val="24"/>
+              </w:rPr>
+              <w:t>.</w:t>
+            </w:r>
+            <w:r>
+              <w:rPr>
+                <w:rFonts w:cs="Arial"/>
+                <w:sz w:val="24"/>
+                <w:szCs w:val="24"/>
+              </w:rPr>
+              <w:t>” e a mensagem “Campo O</w:t>
+            </w:r>
+            <w:r>
+              <w:rPr>
+                <w:rFonts w:cs="Arial"/>
+                <w:sz w:val="24"/>
+                <w:szCs w:val="24"/>
+              </w:rPr>
+              <w:t>brigatório.” abaixo do</w:t>
+            </w:r>
+            <w:r>
+              <w:rPr>
+                <w:rFonts w:cs="Arial"/>
+                <w:sz w:val="24"/>
+                <w:szCs w:val="24"/>
+              </w:rPr>
+              <w:t>s</w:t>
+            </w:r>
+            <w:r>
+              <w:rPr>
+                <w:rFonts w:cs="Arial"/>
+                <w:sz w:val="24"/>
+                <w:szCs w:val="24"/>
+              </w:rPr>
+              <w:t xml:space="preserve"> campo</w:t>
+            </w:r>
+            <w:r>
+              <w:rPr>
+                <w:rFonts w:cs="Arial"/>
+                <w:sz w:val="24"/>
+                <w:szCs w:val="24"/>
+              </w:rPr>
+              <w:t>s não preenchidos</w:t>
+            </w:r>
+            <w:r>
+              <w:rPr>
+                <w:rFonts w:cs="Arial"/>
+                <w:sz w:val="24"/>
+                <w:szCs w:val="24"/>
+              </w:rPr>
+              <w:t>.</w:t>
+            </w:r>
+          </w:p>
+        </w:tc>
+        <w:tc>
+          <w:tcPr>
+            <w:tcW w:w="1133" w:type="dxa"/>
+          </w:tcPr>
           <w:p/>
+          <w:p>
+            <w:r>
+              <w:t>OK</w:t>
+            </w:r>
+          </w:p>
         </w:tc>
       </w:tr>
     </w:tbl>
@@ -1701,17 +2432,40 @@
                 <w:sz w:val="24"/>
                 <w:szCs w:val="24"/>
               </w:rPr>
-              <w:t>O ator não preenche os campos e clica no botão “Salvar”.</w:t>
-            </w:r>
-          </w:p>
-          <w:p>
-            <w:pPr>
-              <w:rPr>
-                <w:rFonts w:cs="Arial"/>
-                <w:sz w:val="24"/>
-                <w:szCs w:val="24"/>
-              </w:rPr>
-            </w:pPr>
+              <w:t xml:space="preserve">Durante a execução de qualquer passo, caso o </w:t>
+            </w:r>
+            <w:r>
+              <w:rPr>
+                <w:rFonts w:cs="Arial"/>
+                <w:sz w:val="24"/>
+                <w:szCs w:val="24"/>
+              </w:rPr>
+              <w:t>ator</w:t>
+            </w:r>
+            <w:r>
+              <w:rPr>
+                <w:rFonts w:cs="Arial"/>
+                <w:sz w:val="24"/>
+                <w:szCs w:val="24"/>
+              </w:rPr>
+              <w:t xml:space="preserve"> aperte no botão “</w:t>
+            </w:r>
+            <w:r>
+              <w:rPr>
+                <w:rFonts w:cs="Arial"/>
+                <w:sz w:val="24"/>
+                <w:szCs w:val="24"/>
+              </w:rPr>
+              <w:t>Voltar</w:t>
+            </w:r>
+            <w:r>
+              <w:rPr>
+                <w:rFonts w:cs="Arial"/>
+                <w:sz w:val="24"/>
+                <w:szCs w:val="24"/>
+              </w:rPr>
+              <w:t xml:space="preserve">”, </w:t>
+            </w:r>
           </w:p>
         </w:tc>
         <w:tc>
@@ -1748,72 +2502,51 @@
                 <w:sz w:val="24"/>
                 <w:szCs w:val="24"/>
               </w:rPr>
-              <w:t>mostra a mensagem “</w:t>
-            </w:r>
-            <w:r>
-              <w:rPr>
-                <w:rFonts w:cs="Arial"/>
-                <w:sz w:val="24"/>
-                <w:szCs w:val="24"/>
-              </w:rPr>
-              <w:t>Erro!</w:t>
-            </w:r>
-            <w:r>
-              <w:rPr>
-                <w:rFonts w:cs="Arial"/>
-                <w:sz w:val="24"/>
-                <w:szCs w:val="24"/>
-              </w:rPr>
-              <w:t xml:space="preserve"> Houve um erro ao cadastrar disciplina</w:t>
-            </w:r>
-            <w:r>
-              <w:rPr>
-                <w:rFonts w:cs="Arial"/>
-                <w:sz w:val="24"/>
-                <w:szCs w:val="24"/>
-              </w:rPr>
-              <w:t>.</w:t>
-            </w:r>
-            <w:r>
-              <w:rPr>
-                <w:rFonts w:cs="Arial"/>
-                <w:sz w:val="24"/>
-                <w:szCs w:val="24"/>
-              </w:rPr>
-              <w:t>” e a mensagem “Campo O</w:t>
-            </w:r>
-            <w:r>
-              <w:rPr>
-                <w:rFonts w:cs="Arial"/>
-                <w:sz w:val="24"/>
-                <w:szCs w:val="24"/>
-              </w:rPr>
-              <w:t>brigatório.” abaixo do</w:t>
-            </w:r>
-            <w:r>
-              <w:rPr>
-                <w:rFonts w:cs="Arial"/>
-                <w:sz w:val="24"/>
-                <w:szCs w:val="24"/>
-              </w:rPr>
-              <w:t>s</w:t>
-            </w:r>
-            <w:r>
-              <w:rPr>
-                <w:rFonts w:cs="Arial"/>
-                <w:sz w:val="24"/>
-                <w:szCs w:val="24"/>
-              </w:rPr>
-              <w:t xml:space="preserve"> campo</w:t>
-            </w:r>
-            <w:r>
-              <w:rPr>
-                <w:rFonts w:cs="Arial"/>
-                <w:sz w:val="24"/>
-                <w:szCs w:val="24"/>
-              </w:rPr>
-              <w:t>s não preenchidos</w:t>
-            </w:r>
+              <w:t>retorna para a ultima</w:t>
+            </w:r>
+            <w:r>
+              <w:rPr>
+                <w:rFonts w:cs="Arial"/>
+                <w:sz w:val="24"/>
+                <w:szCs w:val="24"/>
+              </w:rPr>
+              <w:t xml:space="preserve"> página</w:t>
+            </w:r>
+            <w:r>
+              <w:rPr>
+                <w:rFonts w:cs="Arial"/>
+                <w:sz w:val="24"/>
+                <w:szCs w:val="24"/>
+              </w:rPr>
+              <w:t xml:space="preserve"> </w:t>
+            </w:r>
+            <w:proofErr w:type="gramStart"/>
+            <w:r>
+              <w:rPr>
+                <w:rFonts w:cs="Arial"/>
+                <w:sz w:val="24"/>
+                <w:szCs w:val="24"/>
+              </w:rPr>
+              <w:t>acessada</w:t>
+            </w:r>
+            <w:proofErr w:type="gramEnd"/>
+            <w:r>
+              <w:rPr>
+                <w:rFonts w:cs="Arial"/>
+                <w:sz w:val="24"/>
+                <w:szCs w:val="24"/>
+              </w:rPr>
+              <w:t xml:space="preserve"> e o caso de uso termina.</w:t>
+            </w:r>
+          </w:p>
+          <w:p>
+            <w:pPr>
+              <w:rPr>
+                <w:rFonts w:cs="Arial"/>
+                <w:sz w:val="24"/>
+                <w:szCs w:val="24"/>
+              </w:rPr>
+            </w:pPr>
           </w:p>
         </w:tc>
         <w:tc>
@@ -1821,7 +2554,11 @@
             <w:tcW w:w="1133" w:type="dxa"/>
           </w:tcPr>
           <w:p/>
-          <w:p/>
+          <w:p>
+            <w:r>
+              <w:t>OK</w:t>
+            </w:r>
+          </w:p>
         </w:tc>
       </w:tr>
     </w:tbl>
@@ -1929,210 +2666,6 @@
                 <w:sz w:val="24"/>
                 <w:szCs w:val="24"/>
               </w:rPr>
-              <w:t xml:space="preserve">Durante a execução de qualquer passo, caso o </w:t>
-            </w:r>
-            <w:r>
-              <w:rPr>
-                <w:rFonts w:cs="Arial"/>
-                <w:sz w:val="24"/>
-                <w:szCs w:val="24"/>
-              </w:rPr>
-              <w:t>ator</w:t>
-            </w:r>
-            <w:r>
-              <w:rPr>
-                <w:rFonts w:cs="Arial"/>
-                <w:sz w:val="24"/>
-                <w:szCs w:val="24"/>
-              </w:rPr>
-              <w:t xml:space="preserve"> aperte no botão “Cancelar”, </w:t>
-            </w:r>
-          </w:p>
-        </w:tc>
-        <w:tc>
-          <w:tcPr>
-            <w:tcW w:w="3808" w:type="dxa"/>
-          </w:tcPr>
-          <w:p>
-            <w:pPr>
-              <w:rPr>
-                <w:rFonts w:cs="Arial"/>
-                <w:sz w:val="24"/>
-                <w:szCs w:val="24"/>
-              </w:rPr>
-            </w:pPr>
-            <w:r>
-              <w:rPr>
-                <w:rFonts w:cs="Arial"/>
-                <w:sz w:val="24"/>
-                <w:szCs w:val="24"/>
-              </w:rPr>
-              <w:t>O</w:t>
-            </w:r>
-            <w:r>
-              <w:rPr>
-                <w:rFonts w:cs="Arial"/>
-                <w:sz w:val="24"/>
-                <w:szCs w:val="24"/>
-              </w:rPr>
-              <w:t xml:space="preserve"> sistema </w:t>
-            </w:r>
-            <w:r>
-              <w:rPr>
-                <w:rFonts w:cs="Arial"/>
-                <w:sz w:val="24"/>
-                <w:szCs w:val="24"/>
-              </w:rPr>
-              <w:t>retorna para a ultima</w:t>
-            </w:r>
-            <w:r>
-              <w:rPr>
-                <w:rFonts w:cs="Arial"/>
-                <w:sz w:val="24"/>
-                <w:szCs w:val="24"/>
-              </w:rPr>
-              <w:t xml:space="preserve"> página</w:t>
-            </w:r>
-            <w:r>
-              <w:rPr>
-                <w:rFonts w:cs="Arial"/>
-                <w:sz w:val="24"/>
-                <w:szCs w:val="24"/>
-              </w:rPr>
-              <w:t xml:space="preserve"> acessada</w:t>
-            </w:r>
-            <w:r>
-              <w:rPr>
-                <w:rFonts w:cs="Arial"/>
-                <w:sz w:val="24"/>
-                <w:szCs w:val="24"/>
-              </w:rPr>
-              <w:t xml:space="preserve"> e o caso de uso termina.</w:t>
-            </w:r>
-          </w:p>
-          <w:p>
-            <w:pPr>
-              <w:rPr>
-                <w:rFonts w:cs="Arial"/>
-                <w:sz w:val="24"/>
-                <w:szCs w:val="24"/>
-              </w:rPr>
-            </w:pPr>
-          </w:p>
-        </w:tc>
-        <w:tc>
-          <w:tcPr>
-            <w:tcW w:w="1133" w:type="dxa"/>
-          </w:tcPr>
-          <w:p/>
-          <w:p/>
-        </w:tc>
-      </w:tr>
-    </w:tbl>
-    <w:p/>
-    <w:p>
-      <w:pPr>
-        <w:spacing w:after="160" w:line="259" w:lineRule="auto"/>
-        <w:jc w:val="left"/>
-      </w:pPr>
-      <w:r>
-        <w:br w:type="page"/>
-      </w:r>
-    </w:p>
-    <w:tbl>
-      <w:tblPr>
-        <w:tblStyle w:val="Tabelacomgrade"/>
-        <w:tblW w:w="0" w:type="auto"/>
-        <w:tblLook w:val="04A0"/>
-      </w:tblPr>
-      <w:tblGrid>
-        <w:gridCol w:w="3779"/>
-        <w:gridCol w:w="3808"/>
-        <w:gridCol w:w="1133"/>
-      </w:tblGrid>
-      <w:tr>
-        <w:tc>
-          <w:tcPr>
-            <w:tcW w:w="3779" w:type="dxa"/>
-          </w:tcPr>
-          <w:p>
-            <w:pPr>
-              <w:jc w:val="center"/>
-              <w:rPr>
-                <w:rFonts w:cs="Arial"/>
-                <w:b/>
-              </w:rPr>
-            </w:pPr>
-            <w:r>
-              <w:rPr>
-                <w:rFonts w:cs="Arial"/>
-                <w:b/>
-              </w:rPr>
-              <w:lastRenderedPageBreak/>
-              <w:t>AÇÃO</w:t>
-            </w:r>
-          </w:p>
-        </w:tc>
-        <w:tc>
-          <w:tcPr>
-            <w:tcW w:w="3808" w:type="dxa"/>
-          </w:tcPr>
-          <w:p>
-            <w:pPr>
-              <w:jc w:val="center"/>
-              <w:rPr>
-                <w:rFonts w:cs="Arial"/>
-                <w:b/>
-              </w:rPr>
-            </w:pPr>
-            <w:r>
-              <w:rPr>
-                <w:rFonts w:cs="Arial"/>
-                <w:b/>
-              </w:rPr>
-              <w:t>RETORNO ESPERADO</w:t>
-            </w:r>
-          </w:p>
-        </w:tc>
-        <w:tc>
-          <w:tcPr>
-            <w:tcW w:w="1133" w:type="dxa"/>
-          </w:tcPr>
-          <w:p>
-            <w:pPr>
-              <w:jc w:val="center"/>
-              <w:rPr>
-                <w:b/>
-              </w:rPr>
-            </w:pPr>
-            <w:r>
-              <w:rPr>
-                <w:b/>
-              </w:rPr>
-              <w:t>ESTADO</w:t>
-            </w:r>
-          </w:p>
-        </w:tc>
-      </w:tr>
-      <w:tr>
-        <w:tc>
-          <w:tcPr>
-            <w:tcW w:w="3779" w:type="dxa"/>
-          </w:tcPr>
-          <w:p>
-            <w:pPr>
-              <w:rPr>
-                <w:rFonts w:cs="Arial"/>
-                <w:sz w:val="24"/>
-                <w:szCs w:val="24"/>
-              </w:rPr>
-            </w:pPr>
-            <w:r>
-              <w:rPr>
-                <w:rFonts w:cs="Arial"/>
-                <w:sz w:val="24"/>
-                <w:szCs w:val="24"/>
-              </w:rPr>
               <w:t>O ator preenche o campo “Valor”, no formato inválido.</w:t>
             </w:r>
           </w:p>
@@ -2214,7 +2747,7 @@
 
 <file path=word/endnotes.xml><?xml version="1.0" encoding="utf-8"?>
 <w:endnotes xmlns:ve="http://schemas.openxmlformats.org/markup-compatibility/2006" xmlns:o="urn:schemas-microsoft-com:office:office" xmlns:r="http://schemas.openxmlformats.org/officeDocument/2006/relationships" xmlns:m="http://schemas.openxmlformats.org/officeDocument/2006/math" xmlns:v="urn:schemas-microsoft-com:vml" xmlns:wp="http://schemas.openxmlformats.org/drawingml/2006/wordprocessingDrawing" xmlns:w10="urn:schemas-microsoft-com:office:word" xmlns:w="http://schemas.openxmlformats.org/wordprocessingml/2006/main" xmlns:wne="http://schemas.microsoft.com/office/word/2006/wordml">
-  <w:endnote w:type="separator" w:id="0">
+  <w:endnote w:type="separator" w:id="-1">
     <w:p>
       <w:pPr>
         <w:spacing w:line="240" w:lineRule="auto"/>
@@ -2224,7 +2757,7 @@
       </w:r>
     </w:p>
   </w:endnote>
-  <w:endnote w:type="continuationSeparator" w:id="1">
+  <w:endnote w:type="continuationSeparator" w:id="0">
     <w:p>
       <w:pPr>
         <w:spacing w:line="240" w:lineRule="auto"/>
@@ -2239,7 +2772,7 @@
 
 <file path=word/footnotes.xml><?xml version="1.0" encoding="utf-8"?>
 <w:footnotes xmlns:ve="http://schemas.openxmlformats.org/markup-compatibility/2006" xmlns:o="urn:schemas-microsoft-com:office:office" xmlns:r="http://schemas.openxmlformats.org/officeDocument/2006/relationships" xmlns:m="http://schemas.openxmlformats.org/officeDocument/2006/math" xmlns:v="urn:schemas-microsoft-com:vml" xmlns:wp="http://schemas.openxmlformats.org/drawingml/2006/wordprocessingDrawing" xmlns:w10="urn:schemas-microsoft-com:office:word" xmlns:w="http://schemas.openxmlformats.org/wordprocessingml/2006/main" xmlns:wne="http://schemas.microsoft.com/office/word/2006/wordml">
-  <w:footnote w:type="separator" w:id="0">
+  <w:footnote w:type="separator" w:id="-1">
     <w:p>
       <w:pPr>
         <w:spacing w:line="240" w:lineRule="auto"/>
@@ -2249,7 +2782,7 @@
       </w:r>
     </w:p>
   </w:footnote>
-  <w:footnote w:type="continuationSeparator" w:id="1">
+  <w:footnote w:type="continuationSeparator" w:id="0">
     <w:p>
       <w:pPr>
         <w:spacing w:line="240" w:lineRule="auto"/>
@@ -2925,7 +3458,7 @@
   <a:extraClrSchemeLst/>
   <a:extLst>
     <a:ext uri="{05A4C25C-085E-4340-85A3-A5531E510DB2}">
-      <thm15:themeFamily xmlns="" xmlns:thm15="http://schemas.microsoft.com/office/thememl/2012/main" name="Office Theme" id="{62F939B6-93AF-4DB8-9C6B-D6C7DFDC589F}" vid="{4A3C46E8-61CC-4603-A589-7422A47A8E4A}"/>
+      <thm15:themeFamily xmlns:thm15="http://schemas.microsoft.com/office/thememl/2012/main" xmlns="" name="Office Theme" id="{62F939B6-93AF-4DB8-9C6B-D6C7DFDC589F}" vid="{4A3C46E8-61CC-4603-A589-7422A47A8E4A}"/>
     </a:ext>
   </a:extLst>
 </a:theme>
@@ -2936,7 +3469,7 @@
 </file>
 
 <file path=customXml/itemProps1.xml><?xml version="1.0" encoding="utf-8"?>
-<ds:datastoreItem xmlns:ds="http://schemas.openxmlformats.org/officeDocument/2006/customXml" ds:itemID="{5235E543-9079-4FAA-84E2-69AF3B9EB47D}">
+<ds:datastoreItem xmlns:ds="http://schemas.openxmlformats.org/officeDocument/2006/customXml" ds:itemID="{72D611AA-9BFC-4478-BD95-0C034F3F4064}">
   <ds:schemaRefs>
     <ds:schemaRef ds:uri="http://schemas.openxmlformats.org/officeDocument/2006/bibliography"/>
   </ds:schemaRefs>

</xml_diff>